<commit_message>
Improvw bug And Logic
</commit_message>
<xml_diff>
--- a/LearnHub.Test/سایت ویدیو اموزشی.docx
+++ b/LearnHub.Test/سایت ویدیو اموزشی.docx
@@ -140,12 +140,14 @@
         <w:bidi/>
         <w:rPr>
           <w:rFonts w:ascii="Tahoma" w:hAnsi="Tahoma" w:cs="Tahoma"/>
-          <w:lang w:bidi="fa-IR"/>
-        </w:rPr>
-      </w:pPr>
-      <w:r>
-        <w:rPr>
-          <w:rFonts w:ascii="Tahoma" w:hAnsi="Tahoma" w:cs="Tahoma" w:hint="cs"/>
+          <w:color w:val="1F3864" w:themeColor="accent1" w:themeShade="80"/>
+          <w:lang w:bidi="fa-IR"/>
+        </w:rPr>
+      </w:pPr>
+      <w:r>
+        <w:rPr>
+          <w:rFonts w:ascii="Tahoma" w:hAnsi="Tahoma" w:cs="Tahoma" w:hint="cs"/>
+          <w:color w:val="1F3864" w:themeColor="accent1" w:themeShade="80"/>
           <w:rtl/>
           <w:lang w:bidi="fa-IR"/>
         </w:rPr>
@@ -184,12 +186,14 @@
         <w:bidi/>
         <w:rPr>
           <w:rFonts w:ascii="Tahoma" w:hAnsi="Tahoma" w:cs="Tahoma"/>
-          <w:lang w:bidi="fa-IR"/>
-        </w:rPr>
-      </w:pPr>
-      <w:r>
-        <w:rPr>
-          <w:rFonts w:ascii="Tahoma" w:hAnsi="Tahoma" w:cs="Tahoma" w:hint="cs"/>
+          <w:color w:val="1F3864" w:themeColor="accent1" w:themeShade="80"/>
+          <w:lang w:bidi="fa-IR"/>
+        </w:rPr>
+      </w:pPr>
+      <w:r>
+        <w:rPr>
+          <w:rFonts w:ascii="Tahoma" w:hAnsi="Tahoma" w:cs="Tahoma" w:hint="cs"/>
+          <w:color w:val="1F3864" w:themeColor="accent1" w:themeShade="80"/>
           <w:rtl/>
           <w:lang w:bidi="fa-IR"/>
         </w:rPr>
@@ -238,13 +242,15 @@
         <w:bidi/>
         <w:rPr>
           <w:rFonts w:ascii="Tahoma" w:hAnsi="Tahoma" w:cs="Tahoma"/>
-          <w:rtl/>
-          <w:lang w:bidi="fa-IR"/>
-        </w:rPr>
-      </w:pPr>
-      <w:r>
-        <w:rPr>
-          <w:rFonts w:ascii="Tahoma" w:hAnsi="Tahoma" w:cs="Tahoma" w:hint="cs"/>
+          <w:color w:val="1F3864" w:themeColor="accent1" w:themeShade="80"/>
+          <w:rtl/>
+          <w:lang w:bidi="fa-IR"/>
+        </w:rPr>
+      </w:pPr>
+      <w:r>
+        <w:rPr>
+          <w:rFonts w:ascii="Tahoma" w:hAnsi="Tahoma" w:cs="Tahoma" w:hint="cs"/>
+          <w:color w:val="1F3864" w:themeColor="accent1" w:themeShade="80"/>
           <w:rtl/>
           <w:lang w:bidi="fa-IR"/>
         </w:rPr>
@@ -304,12 +310,14 @@
         <w:bidi/>
         <w:rPr>
           <w:rFonts w:ascii="Tahoma" w:hAnsi="Tahoma" w:cs="Tahoma"/>
-          <w:lang w:bidi="fa-IR"/>
-        </w:rPr>
-      </w:pPr>
-      <w:r>
-        <w:rPr>
-          <w:rFonts w:ascii="Tahoma" w:hAnsi="Tahoma" w:cs="Tahoma" w:hint="cs"/>
+          <w:color w:val="1F3864" w:themeColor="accent1" w:themeShade="80"/>
+          <w:lang w:bidi="fa-IR"/>
+        </w:rPr>
+      </w:pPr>
+      <w:r>
+        <w:rPr>
+          <w:rFonts w:ascii="Tahoma" w:hAnsi="Tahoma" w:cs="Tahoma" w:hint="cs"/>
+          <w:color w:val="1F3864" w:themeColor="accent1" w:themeShade="80"/>
           <w:rtl/>
           <w:lang w:bidi="fa-IR"/>
         </w:rPr>
@@ -326,12 +334,14 @@
         <w:bidi/>
         <w:rPr>
           <w:rFonts w:ascii="Tahoma" w:hAnsi="Tahoma" w:cs="Tahoma"/>
-          <w:lang w:bidi="fa-IR"/>
-        </w:rPr>
-      </w:pPr>
-      <w:r>
-        <w:rPr>
-          <w:rFonts w:ascii="Tahoma" w:hAnsi="Tahoma" w:cs="Tahoma" w:hint="cs"/>
+          <w:color w:val="1F3864" w:themeColor="accent1" w:themeShade="80"/>
+          <w:lang w:bidi="fa-IR"/>
+        </w:rPr>
+      </w:pPr>
+      <w:r>
+        <w:rPr>
+          <w:rFonts w:ascii="Tahoma" w:hAnsi="Tahoma" w:cs="Tahoma" w:hint="cs"/>
+          <w:color w:val="1F3864" w:themeColor="accent1" w:themeShade="80"/>
           <w:rtl/>
           <w:lang w:bidi="fa-IR"/>
         </w:rPr>
@@ -348,12 +358,14 @@
         <w:bidi/>
         <w:rPr>
           <w:rFonts w:ascii="Tahoma" w:hAnsi="Tahoma" w:cs="Tahoma"/>
-          <w:lang w:bidi="fa-IR"/>
-        </w:rPr>
-      </w:pPr>
-      <w:r>
-        <w:rPr>
-          <w:rFonts w:ascii="Tahoma" w:hAnsi="Tahoma" w:cs="Tahoma" w:hint="cs"/>
+          <w:color w:val="1F3864" w:themeColor="accent1" w:themeShade="80"/>
+          <w:lang w:bidi="fa-IR"/>
+        </w:rPr>
+      </w:pPr>
+      <w:r>
+        <w:rPr>
+          <w:rFonts w:ascii="Tahoma" w:hAnsi="Tahoma" w:cs="Tahoma" w:hint="cs"/>
+          <w:color w:val="1F3864" w:themeColor="accent1" w:themeShade="80"/>
           <w:rtl/>
           <w:lang w:bidi="fa-IR"/>
         </w:rPr>
@@ -370,16 +382,18 @@
         <w:bidi/>
         <w:rPr>
           <w:rFonts w:ascii="Tahoma" w:hAnsi="Tahoma" w:cs="Tahoma"/>
-          <w:lang w:bidi="fa-IR"/>
-        </w:rPr>
-      </w:pPr>
-      <w:r>
-        <w:rPr>
-          <w:rFonts w:ascii="Tahoma" w:hAnsi="Tahoma" w:cs="Tahoma" w:hint="cs"/>
-          <w:rtl/>
-          <w:lang w:bidi="fa-IR"/>
-        </w:rPr>
-        <w:t xml:space="preserve">دیدن دوره های خریداری شده توسط کاربران </w:t>
+          <w:color w:val="1F3864" w:themeColor="accent1" w:themeShade="80"/>
+          <w:lang w:bidi="fa-IR"/>
+        </w:rPr>
+      </w:pPr>
+      <w:r>
+        <w:rPr>
+          <w:rFonts w:ascii="Tahoma" w:hAnsi="Tahoma" w:cs="Tahoma" w:hint="cs"/>
+          <w:color w:val="1F3864" w:themeColor="accent1" w:themeShade="80"/>
+          <w:rtl/>
+          <w:lang w:bidi="fa-IR"/>
+        </w:rPr>
+        <w:t xml:space="preserve">تایید ریپورت شدن کاربران برای کامنت گذاشتن </w:t>
       </w:r>
     </w:p>
     <w:p>
@@ -392,34 +406,14 @@
         <w:bidi/>
         <w:rPr>
           <w:rFonts w:ascii="Tahoma" w:hAnsi="Tahoma" w:cs="Tahoma"/>
-          <w:lang w:bidi="fa-IR"/>
-        </w:rPr>
-      </w:pPr>
-      <w:r>
-        <w:rPr>
-          <w:rFonts w:ascii="Tahoma" w:hAnsi="Tahoma" w:cs="Tahoma" w:hint="cs"/>
-          <w:rtl/>
-          <w:lang w:bidi="fa-IR"/>
-        </w:rPr>
-        <w:t xml:space="preserve">تایید ریپورت شدن کاربران برای کامنت گذاشتن </w:t>
-      </w:r>
-    </w:p>
-    <w:p>
-      <w:pPr>
-        <w:pStyle w:val="ListParagraph"/>
-        <w:numPr>
-          <w:ilvl w:val="0"/>
-          <w:numId w:val="1"/>
-        </w:numPr>
-        <w:bidi/>
-        <w:rPr>
-          <w:rFonts w:ascii="Tahoma" w:hAnsi="Tahoma" w:cs="Tahoma"/>
-          <w:lang w:bidi="fa-IR"/>
-        </w:rPr>
-      </w:pPr>
-      <w:r>
-        <w:rPr>
-          <w:rFonts w:ascii="Tahoma" w:hAnsi="Tahoma" w:cs="Tahoma" w:hint="cs"/>
+          <w:color w:val="1F3864" w:themeColor="accent1" w:themeShade="80"/>
+          <w:lang w:bidi="fa-IR"/>
+        </w:rPr>
+      </w:pPr>
+      <w:r>
+        <w:rPr>
+          <w:rFonts w:ascii="Tahoma" w:hAnsi="Tahoma" w:cs="Tahoma" w:hint="cs"/>
+          <w:color w:val="1F3864" w:themeColor="accent1" w:themeShade="80"/>
           <w:rtl/>
           <w:lang w:bidi="fa-IR"/>
         </w:rPr>
@@ -439,12 +433,14 @@
         <w:bidi/>
         <w:rPr>
           <w:rFonts w:ascii="Tahoma" w:hAnsi="Tahoma" w:cs="Tahoma"/>
-          <w:lang w:bidi="fa-IR"/>
-        </w:rPr>
-      </w:pPr>
-      <w:r>
-        <w:rPr>
-          <w:rFonts w:ascii="Tahoma" w:hAnsi="Tahoma" w:cs="Tahoma" w:hint="cs"/>
+          <w:color w:val="1F3864" w:themeColor="accent1" w:themeShade="80"/>
+          <w:lang w:bidi="fa-IR"/>
+        </w:rPr>
+      </w:pPr>
+      <w:r>
+        <w:rPr>
+          <w:rFonts w:ascii="Tahoma" w:hAnsi="Tahoma" w:cs="Tahoma" w:hint="cs"/>
+          <w:color w:val="1F3864" w:themeColor="accent1" w:themeShade="80"/>
           <w:rtl/>
           <w:lang w:bidi="fa-IR"/>
         </w:rPr>
@@ -504,12 +500,14 @@
         <w:bidi/>
         <w:rPr>
           <w:rFonts w:ascii="Tahoma" w:hAnsi="Tahoma" w:cs="Tahoma"/>
-          <w:lang w:bidi="fa-IR"/>
-        </w:rPr>
-      </w:pPr>
-      <w:r>
-        <w:rPr>
-          <w:rFonts w:ascii="Tahoma" w:hAnsi="Tahoma" w:cs="Tahoma" w:hint="cs"/>
+          <w:color w:val="1F3864" w:themeColor="accent1" w:themeShade="80"/>
+          <w:lang w:bidi="fa-IR"/>
+        </w:rPr>
+      </w:pPr>
+      <w:r>
+        <w:rPr>
+          <w:rFonts w:ascii="Tahoma" w:hAnsi="Tahoma" w:cs="Tahoma" w:hint="cs"/>
+          <w:color w:val="1F3864" w:themeColor="accent1" w:themeShade="80"/>
           <w:rtl/>
           <w:lang w:bidi="fa-IR"/>
         </w:rPr>
@@ -526,12 +524,14 @@
         <w:bidi/>
         <w:rPr>
           <w:rFonts w:ascii="Tahoma" w:hAnsi="Tahoma" w:cs="Tahoma"/>
-          <w:lang w:bidi="fa-IR"/>
-        </w:rPr>
-      </w:pPr>
-      <w:r>
-        <w:rPr>
-          <w:rFonts w:ascii="Tahoma" w:hAnsi="Tahoma" w:cs="Tahoma" w:hint="cs"/>
+          <w:color w:val="1F3864" w:themeColor="accent1" w:themeShade="80"/>
+          <w:lang w:bidi="fa-IR"/>
+        </w:rPr>
+      </w:pPr>
+      <w:r>
+        <w:rPr>
+          <w:rFonts w:ascii="Tahoma" w:hAnsi="Tahoma" w:cs="Tahoma" w:hint="cs"/>
+          <w:color w:val="1F3864" w:themeColor="accent1" w:themeShade="80"/>
           <w:rtl/>
           <w:lang w:bidi="fa-IR"/>
         </w:rPr>
@@ -548,12 +548,14 @@
         <w:bidi/>
         <w:rPr>
           <w:rFonts w:ascii="Tahoma" w:hAnsi="Tahoma" w:cs="Tahoma"/>
-          <w:lang w:bidi="fa-IR"/>
-        </w:rPr>
-      </w:pPr>
-      <w:r>
-        <w:rPr>
-          <w:rFonts w:ascii="Tahoma" w:hAnsi="Tahoma" w:cs="Tahoma" w:hint="cs"/>
+          <w:color w:val="1F3864" w:themeColor="accent1" w:themeShade="80"/>
+          <w:lang w:bidi="fa-IR"/>
+        </w:rPr>
+      </w:pPr>
+      <w:r>
+        <w:rPr>
+          <w:rFonts w:ascii="Tahoma" w:hAnsi="Tahoma" w:cs="Tahoma" w:hint="cs"/>
+          <w:color w:val="1F3864" w:themeColor="accent1" w:themeShade="80"/>
           <w:rtl/>
           <w:lang w:bidi="fa-IR"/>
         </w:rPr>
@@ -562,75 +564,47 @@
     </w:p>
     <w:p>
       <w:pPr>
-        <w:bidi/>
-        <w:rPr>
-          <w:rFonts w:ascii="Tahoma" w:hAnsi="Tahoma" w:cs="Tahoma"/>
-          <w:lang w:bidi="fa-IR"/>
-        </w:rPr>
-      </w:pPr>
-    </w:p>
-    <w:p>
-      <w:pPr>
-        <w:bidi/>
-        <w:rPr>
-          <w:rFonts w:ascii="Tahoma" w:hAnsi="Tahoma" w:cs="Tahoma"/>
-          <w:lang w:bidi="fa-IR"/>
-        </w:rPr>
-      </w:pPr>
-    </w:p>
-    <w:p>
-      <w:pPr>
-        <w:bidi/>
-        <w:rPr>
-          <w:rFonts w:ascii="Tahoma" w:hAnsi="Tahoma" w:cs="Tahoma"/>
-          <w:lang w:bidi="fa-IR"/>
-        </w:rPr>
-      </w:pPr>
-    </w:p>
-    <w:p>
-      <w:pPr>
-        <w:bidi/>
-        <w:rPr>
-          <w:rFonts w:ascii="Tahoma" w:hAnsi="Tahoma" w:cs="Tahoma"/>
-          <w:lang w:bidi="fa-IR"/>
-        </w:rPr>
-      </w:pPr>
-    </w:p>
-    <w:p>
-      <w:pPr>
-        <w:bidi/>
-        <w:rPr>
-          <w:rFonts w:ascii="Tahoma" w:hAnsi="Tahoma" w:cs="Tahoma"/>
-          <w:lang w:bidi="fa-IR"/>
-        </w:rPr>
-      </w:pPr>
-    </w:p>
-    <w:p>
-      <w:pPr>
-        <w:bidi/>
-        <w:rPr>
-          <w:rFonts w:ascii="Tahoma" w:hAnsi="Tahoma" w:cs="Tahoma"/>
-          <w:lang w:bidi="fa-IR"/>
-        </w:rPr>
-      </w:pPr>
-    </w:p>
-    <w:p>
-      <w:pPr>
-        <w:bidi/>
-        <w:rPr>
-          <w:rFonts w:ascii="Tahoma" w:hAnsi="Tahoma" w:cs="Tahoma"/>
-          <w:lang w:bidi="fa-IR"/>
-        </w:rPr>
-      </w:pPr>
-    </w:p>
-    <w:p>
-      <w:pPr>
-        <w:bidi/>
-        <w:rPr>
-          <w:rFonts w:ascii="Tahoma" w:hAnsi="Tahoma" w:cs="Tahoma"/>
-          <w:lang w:bidi="fa-IR"/>
-        </w:rPr>
-      </w:pPr>
+        <w:pStyle w:val="ListParagraph"/>
+        <w:numPr>
+          <w:ilvl w:val="0"/>
+          <w:numId w:val="1"/>
+        </w:numPr>
+        <w:bidi/>
+        <w:rPr>
+          <w:rFonts w:ascii="Tahoma" w:hAnsi="Tahoma" w:cs="Tahoma"/>
+          <w:lang w:bidi="fa-IR"/>
+        </w:rPr>
+      </w:pPr>
+      <w:r>
+        <w:rPr>
+          <w:rFonts w:ascii="Tahoma" w:hAnsi="Tahoma" w:cs="Tahoma" w:hint="cs"/>
+          <w:rtl/>
+          <w:lang w:bidi="fa-IR"/>
+        </w:rPr>
+        <w:t>ارسال ایمیل</w:t>
+      </w:r>
+    </w:p>
+    <w:p>
+      <w:pPr>
+        <w:pStyle w:val="ListParagraph"/>
+        <w:numPr>
+          <w:ilvl w:val="0"/>
+          <w:numId w:val="1"/>
+        </w:numPr>
+        <w:bidi/>
+        <w:rPr>
+          <w:rFonts w:ascii="Tahoma" w:hAnsi="Tahoma" w:cs="Tahoma"/>
+          <w:lang w:bidi="fa-IR"/>
+        </w:rPr>
+      </w:pPr>
+      <w:r>
+        <w:rPr>
+          <w:rFonts w:ascii="Tahoma" w:hAnsi="Tahoma" w:cs="Tahoma" w:hint="cs"/>
+          <w:rtl/>
+          <w:lang w:bidi="fa-IR"/>
+        </w:rPr>
+        <w:t>ارسال پیامک</w:t>
+      </w:r>
     </w:p>
     <w:p>
       <w:pPr>
@@ -638,6 +612,152 @@
           <w:bottom w:val="single" w:sz="6" w:space="1" w:color="auto"/>
         </w:pBdr>
         <w:bidi/>
+        <w:rPr>
+          <w:rFonts w:ascii="Tahoma" w:hAnsi="Tahoma" w:cs="Tahoma"/>
+          <w:lang w:bidi="fa-IR"/>
+        </w:rPr>
+      </w:pPr>
+    </w:p>
+    <w:p>
+      <w:pPr>
+        <w:bidi/>
+        <w:rPr>
+          <w:rFonts w:ascii="Tahoma" w:hAnsi="Tahoma" w:cs="Tahoma"/>
+          <w:color w:val="00B050"/>
+          <w:rtl/>
+          <w:lang w:bidi="fa-IR"/>
+        </w:rPr>
+      </w:pPr>
+      <w:r>
+        <w:rPr>
+          <w:rFonts w:ascii="Tahoma" w:hAnsi="Tahoma" w:cs="Tahoma" w:hint="cs"/>
+          <w:color w:val="00B050"/>
+          <w:rtl/>
+          <w:lang w:bidi="fa-IR"/>
+        </w:rPr>
+        <w:t>رنگ سبز به این معنی است که فعالیت کاملا انجام شده است.</w:t>
+      </w:r>
+    </w:p>
+    <w:p>
+      <w:pPr>
+        <w:bidi/>
+        <w:rPr>
+          <w:rFonts w:ascii="Tahoma" w:hAnsi="Tahoma" w:cs="Tahoma"/>
+          <w:color w:val="FF0000"/>
+          <w:rtl/>
+          <w:lang w:bidi="fa-IR"/>
+        </w:rPr>
+      </w:pPr>
+      <w:r>
+        <w:rPr>
+          <w:rFonts w:ascii="Tahoma" w:hAnsi="Tahoma" w:cs="Tahoma" w:hint="cs"/>
+          <w:color w:val="FF0000"/>
+          <w:rtl/>
+          <w:lang w:bidi="fa-IR"/>
+        </w:rPr>
+        <w:t>رنگ قرمز به این معنی است که فعالیت با باگ رو به رو شده است.</w:t>
+      </w:r>
+    </w:p>
+    <w:p>
+      <w:pPr>
+        <w:bidi/>
+        <w:rPr>
+          <w:rFonts w:ascii="Tahoma" w:hAnsi="Tahoma" w:cs="Tahoma"/>
+          <w:color w:val="000000" w:themeColor="text1"/>
+          <w:rtl/>
+          <w:lang w:bidi="fa-IR"/>
+        </w:rPr>
+      </w:pPr>
+      <w:r>
+        <w:rPr>
+          <w:rFonts w:ascii="Tahoma" w:hAnsi="Tahoma" w:cs="Tahoma" w:hint="cs"/>
+          <w:color w:val="000000" w:themeColor="text1"/>
+          <w:rtl/>
+          <w:lang w:bidi="fa-IR"/>
+        </w:rPr>
+        <w:t>رنگ مشکی یعنی فعالیت هنوز شروع نشده است.</w:t>
+      </w:r>
+    </w:p>
+    <w:p>
+      <w:pPr>
+        <w:bidi/>
+        <w:rPr>
+          <w:rFonts w:ascii="Tahoma" w:hAnsi="Tahoma" w:cs="Tahoma" w:hint="cs"/>
+          <w:color w:val="1F3864" w:themeColor="accent1" w:themeShade="80"/>
+          <w:rtl/>
+          <w:lang w:bidi="fa-IR"/>
+        </w:rPr>
+      </w:pPr>
+      <w:r>
+        <w:rPr>
+          <w:rFonts w:ascii="Tahoma" w:hAnsi="Tahoma" w:cs="Tahoma" w:hint="cs"/>
+          <w:color w:val="1F3864" w:themeColor="accent1" w:themeShade="80"/>
+          <w:rtl/>
+          <w:lang w:bidi="fa-IR"/>
+        </w:rPr>
+        <w:t>رنگ ابی یعنی فعالیت انجام شده است اما کامل نشده است.</w:t>
+      </w:r>
+    </w:p>
+    <w:p>
+      <w:pPr>
+        <w:bidi/>
+        <w:rPr>
+          <w:rFonts w:ascii="Tahoma" w:hAnsi="Tahoma" w:cs="Tahoma"/>
+          <w:lang w:bidi="fa-IR"/>
+        </w:rPr>
+      </w:pPr>
+    </w:p>
+    <w:p>
+      <w:pPr>
+        <w:bidi/>
+        <w:rPr>
+          <w:rFonts w:ascii="Tahoma" w:hAnsi="Tahoma" w:cs="Tahoma"/>
+          <w:lang w:bidi="fa-IR"/>
+        </w:rPr>
+      </w:pPr>
+    </w:p>
+    <w:p>
+      <w:pPr>
+        <w:bidi/>
+        <w:rPr>
+          <w:rFonts w:ascii="Tahoma" w:hAnsi="Tahoma" w:cs="Tahoma"/>
+          <w:lang w:bidi="fa-IR"/>
+        </w:rPr>
+      </w:pPr>
+    </w:p>
+    <w:p>
+      <w:pPr>
+        <w:bidi/>
+        <w:rPr>
+          <w:rFonts w:ascii="Tahoma" w:hAnsi="Tahoma" w:cs="Tahoma"/>
+          <w:lang w:bidi="fa-IR"/>
+        </w:rPr>
+      </w:pPr>
+    </w:p>
+    <w:p>
+      <w:pPr>
+        <w:bidi/>
+        <w:rPr>
+          <w:rFonts w:ascii="Tahoma" w:hAnsi="Tahoma" w:cs="Tahoma"/>
+          <w:lang w:bidi="fa-IR"/>
+        </w:rPr>
+      </w:pPr>
+    </w:p>
+    <w:p>
+      <w:pPr>
+        <w:bidi/>
+        <w:rPr>
+          <w:rFonts w:ascii="Tahoma" w:hAnsi="Tahoma" w:cs="Tahoma"/>
+          <w:lang w:bidi="fa-IR"/>
+        </w:rPr>
+      </w:pPr>
+    </w:p>
+    <w:p>
+      <w:pPr>
+        <w:pBdr>
+          <w:bottom w:val="single" w:sz="6" w:space="1" w:color="auto"/>
+        </w:pBdr>
+        <w:bidi/>
         <w:jc w:val="center"/>
         <w:rPr>
           <w:rFonts w:ascii="Tahoma" w:hAnsi="Tahoma" w:cs="Tahoma"/>
@@ -649,27 +769,472 @@
           <w:rFonts w:ascii="Tahoma" w:hAnsi="Tahoma" w:cs="Tahoma"/>
           <w:lang w:bidi="fa-IR"/>
         </w:rPr>
+        <w:t>Back-end Task</w:t>
+      </w:r>
+    </w:p>
+    <w:p>
+      <w:pPr>
+        <w:bidi/>
+        <w:rPr>
+          <w:rFonts w:ascii="Tahoma" w:hAnsi="Tahoma" w:cs="Tahoma"/>
+          <w:rtl/>
+          <w:lang w:bidi="fa-IR"/>
+        </w:rPr>
+      </w:pPr>
+      <w:r>
+        <w:rPr>
+          <w:rFonts w:ascii="Tahoma" w:hAnsi="Tahoma" w:cs="Tahoma" w:hint="cs"/>
+          <w:rtl/>
+          <w:lang w:bidi="fa-IR"/>
+        </w:rPr>
+        <w:t>در مرحله اول جداول را رسم کنید:</w:t>
+      </w:r>
+    </w:p>
+    <w:p>
+      <w:pPr>
+        <w:pStyle w:val="ListParagraph"/>
+        <w:numPr>
+          <w:ilvl w:val="0"/>
+          <w:numId w:val="2"/>
+        </w:numPr>
+        <w:bidi/>
+        <w:rPr>
+          <w:rFonts w:ascii="Tahoma" w:hAnsi="Tahoma" w:cs="Tahoma"/>
+          <w:lang w:bidi="fa-IR"/>
+        </w:rPr>
+      </w:pPr>
+      <w:r>
+        <w:rPr>
+          <w:rFonts w:ascii="Tahoma" w:hAnsi="Tahoma" w:cs="Tahoma" w:hint="cs"/>
+          <w:rtl/>
+          <w:lang w:bidi="fa-IR"/>
+        </w:rPr>
+        <w:t>جدول دوره ها:</w:t>
+      </w:r>
+    </w:p>
+    <w:p>
+      <w:pPr>
+        <w:bidi/>
+        <w:rPr>
+          <w:rFonts w:ascii="Tahoma" w:hAnsi="Tahoma" w:cs="Tahoma"/>
+          <w:rtl/>
+          <w:lang w:bidi="fa-IR"/>
+        </w:rPr>
+      </w:pPr>
+      <w:r>
+        <w:rPr>
+          <w:rFonts w:ascii="Tahoma" w:hAnsi="Tahoma" w:cs="Tahoma" w:hint="cs"/>
+          <w:rtl/>
+          <w:lang w:bidi="fa-IR"/>
+        </w:rPr>
+        <w:t xml:space="preserve">شامل فیلد های : </w:t>
+      </w:r>
+    </w:p>
+    <w:p>
+      <w:pPr>
+        <w:bidi/>
+        <w:rPr>
+          <w:rFonts w:ascii="Tahoma" w:hAnsi="Tahoma" w:cs="Tahoma"/>
+          <w:rtl/>
+          <w:lang w:bidi="fa-IR"/>
+        </w:rPr>
+      </w:pPr>
+      <w:r>
+        <w:rPr>
+          <w:rFonts w:ascii="Tahoma" w:hAnsi="Tahoma" w:cs="Tahoma" w:hint="cs"/>
+          <w:rtl/>
+          <w:lang w:bidi="fa-IR"/>
+        </w:rPr>
+        <w:t>ایدی ، نام معلم ، تایید ادمین ، فایل های دوره ، توضیحات دوره ، سطح دوره ، تعداد ویدیو ، مدت زمان</w:t>
+      </w:r>
+    </w:p>
+    <w:p>
+      <w:pPr>
+        <w:bidi/>
+        <w:rPr>
+          <w:rFonts w:ascii="Tahoma" w:hAnsi="Tahoma" w:cs="Tahoma"/>
+          <w:rtl/>
+          <w:lang w:bidi="fa-IR"/>
+        </w:rPr>
+      </w:pPr>
+    </w:p>
+    <w:p>
+      <w:pPr>
+        <w:pStyle w:val="ListParagraph"/>
+        <w:numPr>
+          <w:ilvl w:val="0"/>
+          <w:numId w:val="2"/>
+        </w:numPr>
+        <w:bidi/>
+        <w:rPr>
+          <w:rFonts w:ascii="Tahoma" w:hAnsi="Tahoma" w:cs="Tahoma"/>
+          <w:rtl/>
+          <w:lang w:bidi="fa-IR"/>
+        </w:rPr>
+      </w:pPr>
+      <w:r>
+        <w:rPr>
+          <w:rFonts w:ascii="Tahoma" w:hAnsi="Tahoma" w:cs="Tahoma" w:hint="cs"/>
+          <w:rtl/>
+          <w:lang w:bidi="fa-IR"/>
+        </w:rPr>
+        <w:t xml:space="preserve">جدول </w:t>
+      </w:r>
+      <w:r>
+        <w:rPr>
+          <w:rFonts w:ascii="Tahoma" w:hAnsi="Tahoma" w:cs="Tahoma"/>
+          <w:lang w:bidi="fa-IR"/>
+        </w:rPr>
+        <w:t>user</w:t>
+      </w:r>
+    </w:p>
+    <w:p>
+      <w:pPr>
+        <w:bidi/>
+        <w:rPr>
+          <w:rFonts w:ascii="Tahoma" w:hAnsi="Tahoma" w:cs="Tahoma"/>
+          <w:rtl/>
+          <w:lang w:bidi="fa-IR"/>
+        </w:rPr>
+      </w:pPr>
+      <w:r>
+        <w:rPr>
+          <w:rFonts w:ascii="Tahoma" w:hAnsi="Tahoma" w:cs="Tahoma" w:hint="cs"/>
+          <w:rtl/>
+          <w:lang w:bidi="fa-IR"/>
+        </w:rPr>
+        <w:t>شامل موارد احراز هویت</w:t>
+      </w:r>
+    </w:p>
+    <w:p>
+      <w:pPr>
+        <w:bidi/>
+        <w:rPr>
+          <w:rFonts w:ascii="Tahoma" w:hAnsi="Tahoma" w:cs="Tahoma"/>
+          <w:rtl/>
+          <w:lang w:bidi="fa-IR"/>
+        </w:rPr>
+      </w:pPr>
+    </w:p>
+    <w:p>
+      <w:pPr>
+        <w:pStyle w:val="ListParagraph"/>
+        <w:numPr>
+          <w:ilvl w:val="0"/>
+          <w:numId w:val="2"/>
+        </w:numPr>
+        <w:bidi/>
+        <w:rPr>
+          <w:rFonts w:ascii="Tahoma" w:hAnsi="Tahoma" w:cs="Tahoma"/>
+          <w:rtl/>
+          <w:lang w:bidi="fa-IR"/>
+        </w:rPr>
+      </w:pPr>
+      <w:r>
+        <w:rPr>
+          <w:rFonts w:ascii="Tahoma" w:hAnsi="Tahoma" w:cs="Tahoma" w:hint="cs"/>
+          <w:rtl/>
+          <w:lang w:bidi="fa-IR"/>
+        </w:rPr>
+        <w:t xml:space="preserve">جدول کاربران : </w:t>
+      </w:r>
+    </w:p>
+    <w:p>
+      <w:pPr>
+        <w:bidi/>
+        <w:rPr>
+          <w:rFonts w:ascii="Tahoma" w:hAnsi="Tahoma" w:cs="Tahoma"/>
+          <w:rtl/>
+          <w:lang w:bidi="fa-IR"/>
+        </w:rPr>
+      </w:pPr>
+      <w:r>
+        <w:rPr>
+          <w:rFonts w:ascii="Tahoma" w:hAnsi="Tahoma" w:cs="Tahoma" w:hint="cs"/>
+          <w:rtl/>
+          <w:lang w:bidi="fa-IR"/>
+        </w:rPr>
+        <w:t>شامل دوره های خریداری شده ، اطلاعات فردی ، فیش موارد خریداری شده</w:t>
+      </w:r>
+    </w:p>
+    <w:p>
+      <w:pPr>
+        <w:bidi/>
+        <w:rPr>
+          <w:rFonts w:ascii="Tahoma" w:hAnsi="Tahoma" w:cs="Tahoma"/>
+          <w:rtl/>
+          <w:lang w:bidi="fa-IR"/>
+        </w:rPr>
+      </w:pPr>
+    </w:p>
+    <w:p>
+      <w:pPr>
+        <w:pStyle w:val="ListParagraph"/>
+        <w:numPr>
+          <w:ilvl w:val="0"/>
+          <w:numId w:val="2"/>
+        </w:numPr>
+        <w:bidi/>
+        <w:rPr>
+          <w:rFonts w:ascii="Tahoma" w:hAnsi="Tahoma" w:cs="Tahoma"/>
+          <w:rtl/>
+          <w:lang w:bidi="fa-IR"/>
+        </w:rPr>
+      </w:pPr>
+      <w:r>
+        <w:rPr>
+          <w:rFonts w:ascii="Tahoma" w:hAnsi="Tahoma" w:cs="Tahoma" w:hint="cs"/>
+          <w:rtl/>
+          <w:lang w:bidi="fa-IR"/>
+        </w:rPr>
+        <w:t xml:space="preserve">جدول فیش واریزی : </w:t>
+      </w:r>
+    </w:p>
+    <w:p>
+      <w:pPr>
+        <w:bidi/>
+        <w:rPr>
+          <w:rFonts w:ascii="Tahoma" w:hAnsi="Tahoma" w:cs="Tahoma"/>
+          <w:rtl/>
+          <w:lang w:bidi="fa-IR"/>
+        </w:rPr>
+      </w:pPr>
+      <w:r>
+        <w:rPr>
+          <w:rFonts w:ascii="Tahoma" w:hAnsi="Tahoma" w:cs="Tahoma" w:hint="cs"/>
+          <w:rtl/>
+          <w:lang w:bidi="fa-IR"/>
+        </w:rPr>
+        <w:t>شامل موارد مشخص</w:t>
+      </w:r>
+    </w:p>
+    <w:p>
+      <w:pPr>
+        <w:bidi/>
+        <w:rPr>
+          <w:rFonts w:ascii="Tahoma" w:hAnsi="Tahoma" w:cs="Tahoma"/>
+          <w:rtl/>
+          <w:lang w:bidi="fa-IR"/>
+        </w:rPr>
+      </w:pPr>
+    </w:p>
+    <w:p>
+      <w:pPr>
+        <w:pStyle w:val="ListParagraph"/>
+        <w:numPr>
+          <w:ilvl w:val="0"/>
+          <w:numId w:val="2"/>
+        </w:numPr>
+        <w:bidi/>
+        <w:rPr>
+          <w:rFonts w:ascii="Tahoma" w:hAnsi="Tahoma" w:cs="Tahoma"/>
+          <w:rtl/>
+          <w:lang w:bidi="fa-IR"/>
+        </w:rPr>
+      </w:pPr>
+      <w:r>
+        <w:rPr>
+          <w:rFonts w:ascii="Tahoma" w:hAnsi="Tahoma" w:cs="Tahoma" w:hint="cs"/>
+          <w:rtl/>
+          <w:lang w:bidi="fa-IR"/>
+        </w:rPr>
+        <w:t xml:space="preserve">جدول پشتیبانی ادمین و کاربر : </w:t>
+      </w:r>
+    </w:p>
+    <w:p>
+      <w:pPr>
+        <w:bidi/>
+        <w:rPr>
+          <w:rFonts w:ascii="Tahoma" w:hAnsi="Tahoma" w:cs="Tahoma"/>
+          <w:rtl/>
+          <w:lang w:bidi="fa-IR"/>
+        </w:rPr>
+      </w:pPr>
+      <w:r>
+        <w:rPr>
+          <w:rFonts w:ascii="Tahoma" w:hAnsi="Tahoma" w:cs="Tahoma" w:hint="cs"/>
+          <w:rtl/>
+          <w:lang w:bidi="fa-IR"/>
+        </w:rPr>
+        <w:t>شامل فیلد سوال و پاسخ و ایدی کاربران و ...</w:t>
+      </w:r>
+    </w:p>
+    <w:p>
+      <w:pPr>
+        <w:bidi/>
+        <w:rPr>
+          <w:rFonts w:ascii="Tahoma" w:hAnsi="Tahoma" w:cs="Tahoma"/>
+          <w:rtl/>
+          <w:lang w:bidi="fa-IR"/>
+        </w:rPr>
+      </w:pPr>
+    </w:p>
+    <w:p>
+      <w:pPr>
+        <w:pStyle w:val="ListParagraph"/>
+        <w:numPr>
+          <w:ilvl w:val="0"/>
+          <w:numId w:val="2"/>
+        </w:numPr>
+        <w:bidi/>
+        <w:rPr>
+          <w:rFonts w:ascii="Tahoma" w:hAnsi="Tahoma" w:cs="Tahoma"/>
+          <w:rtl/>
+          <w:lang w:bidi="fa-IR"/>
+        </w:rPr>
+      </w:pPr>
+      <w:r>
+        <w:rPr>
+          <w:rFonts w:ascii="Tahoma" w:hAnsi="Tahoma" w:cs="Tahoma" w:hint="cs"/>
+          <w:rtl/>
+          <w:lang w:bidi="fa-IR"/>
+        </w:rPr>
+        <w:t>جدول ادمین ها با اختیارات :</w:t>
+      </w:r>
+    </w:p>
+    <w:p>
+      <w:pPr>
+        <w:bidi/>
+        <w:rPr>
+          <w:rFonts w:ascii="Tahoma" w:hAnsi="Tahoma" w:cs="Tahoma"/>
+          <w:rtl/>
+          <w:lang w:bidi="fa-IR"/>
+        </w:rPr>
+      </w:pPr>
+      <w:r>
+        <w:rPr>
+          <w:rFonts w:ascii="Tahoma" w:hAnsi="Tahoma" w:cs="Tahoma" w:hint="cs"/>
+          <w:rtl/>
+          <w:lang w:bidi="fa-IR"/>
+        </w:rPr>
+        <w:t>شامل الگوریتم مشخص</w:t>
+      </w:r>
+    </w:p>
+    <w:p>
+      <w:pPr>
+        <w:bidi/>
+        <w:rPr>
+          <w:rFonts w:ascii="Tahoma" w:hAnsi="Tahoma" w:cs="Tahoma"/>
+          <w:rtl/>
+          <w:lang w:bidi="fa-IR"/>
+        </w:rPr>
+      </w:pPr>
+    </w:p>
+    <w:p>
+      <w:pPr>
+        <w:pStyle w:val="ListParagraph"/>
+        <w:numPr>
+          <w:ilvl w:val="0"/>
+          <w:numId w:val="2"/>
+        </w:numPr>
+        <w:bidi/>
+        <w:rPr>
+          <w:rFonts w:ascii="Tahoma" w:hAnsi="Tahoma" w:cs="Tahoma"/>
+          <w:rtl/>
+          <w:lang w:bidi="fa-IR"/>
+        </w:rPr>
+      </w:pPr>
+      <w:r>
+        <w:rPr>
+          <w:rFonts w:ascii="Tahoma" w:hAnsi="Tahoma" w:cs="Tahoma" w:hint="cs"/>
+          <w:rtl/>
+          <w:lang w:bidi="fa-IR"/>
+        </w:rPr>
+        <w:t>جدول کامنت گذاری کاربران با قابلیت یک پاسخ</w:t>
+      </w:r>
+    </w:p>
+    <w:p>
+      <w:pPr>
+        <w:bidi/>
+        <w:rPr>
+          <w:rFonts w:ascii="Tahoma" w:hAnsi="Tahoma" w:cs="Tahoma"/>
+          <w:rtl/>
+          <w:lang w:bidi="fa-IR"/>
+        </w:rPr>
+      </w:pPr>
+    </w:p>
+    <w:p>
+      <w:pPr>
+        <w:bidi/>
+        <w:rPr>
+          <w:rFonts w:ascii="Tahoma" w:hAnsi="Tahoma" w:cs="Tahoma"/>
+          <w:rtl/>
+          <w:lang w:bidi="fa-IR"/>
+        </w:rPr>
+      </w:pPr>
+    </w:p>
+    <w:p>
+      <w:pPr>
+        <w:pStyle w:val="ListParagraph"/>
+        <w:numPr>
+          <w:ilvl w:val="0"/>
+          <w:numId w:val="2"/>
+        </w:numPr>
+        <w:bidi/>
+        <w:rPr>
+          <w:rFonts w:ascii="Tahoma" w:hAnsi="Tahoma" w:cs="Tahoma"/>
+          <w:lang w:bidi="fa-IR"/>
+        </w:rPr>
+      </w:pPr>
+      <w:r>
+        <w:rPr>
+          <w:rFonts w:ascii="Tahoma" w:hAnsi="Tahoma" w:cs="Tahoma" w:hint="cs"/>
+          <w:rtl/>
+          <w:lang w:bidi="fa-IR"/>
+        </w:rPr>
+        <w:t xml:space="preserve">ساخت لایه </w:t>
+      </w:r>
+      <w:r>
+        <w:rPr>
+          <w:rFonts w:ascii="Tahoma" w:hAnsi="Tahoma" w:cs="Tahoma"/>
+          <w:lang w:bidi="fa-IR"/>
+        </w:rPr>
+        <w:t xml:space="preserve">Application </w:t>
+      </w:r>
+    </w:p>
+    <w:p>
+      <w:pPr>
+        <w:bidi/>
+        <w:rPr>
+          <w:rFonts w:ascii="Tahoma" w:hAnsi="Tahoma" w:cs="Tahoma"/>
+          <w:rtl/>
+          <w:lang w:bidi="fa-IR"/>
+        </w:rPr>
+      </w:pPr>
+      <w:r>
+        <w:rPr>
+          <w:rFonts w:ascii="Tahoma" w:hAnsi="Tahoma" w:cs="Tahoma" w:hint="cs"/>
+          <w:rtl/>
+          <w:lang w:bidi="fa-IR"/>
+        </w:rPr>
         <w:lastRenderedPageBreak/>
-        <w:t>Back-end Task</w:t>
-      </w:r>
-    </w:p>
-    <w:p>
-      <w:pPr>
-        <w:bidi/>
-        <w:rPr>
-          <w:rFonts w:ascii="Tahoma" w:hAnsi="Tahoma" w:cs="Tahoma"/>
-          <w:rtl/>
-          <w:lang w:bidi="fa-IR"/>
-        </w:rPr>
-      </w:pPr>
-      <w:r>
-        <w:rPr>
-          <w:rFonts w:ascii="Tahoma" w:hAnsi="Tahoma" w:cs="Tahoma" w:hint="cs"/>
-          <w:rtl/>
-          <w:lang w:bidi="fa-IR"/>
-        </w:rPr>
-        <w:t>در مرحله اول جداول را رسم کنید:</w:t>
-      </w:r>
+        <w:t xml:space="preserve">برای هر یک از جداول در صورت نیاز هر کدام از عملیات </w:t>
+      </w:r>
+      <w:r>
+        <w:rPr>
+          <w:rFonts w:ascii="Tahoma" w:hAnsi="Tahoma" w:cs="Tahoma"/>
+          <w:lang w:bidi="fa-IR"/>
+        </w:rPr>
+        <w:t>Crud</w:t>
+      </w:r>
+      <w:r>
+        <w:rPr>
+          <w:rFonts w:ascii="Tahoma" w:hAnsi="Tahoma" w:cs="Tahoma" w:hint="cs"/>
+          <w:rtl/>
+          <w:lang w:bidi="fa-IR"/>
+        </w:rPr>
+        <w:t xml:space="preserve"> کدنویسی شود.</w:t>
+      </w:r>
+    </w:p>
+    <w:p>
+      <w:pPr>
+        <w:bidi/>
+        <w:rPr>
+          <w:rFonts w:ascii="Tahoma" w:hAnsi="Tahoma" w:cs="Tahoma"/>
+          <w:rtl/>
+          <w:lang w:bidi="fa-IR"/>
+        </w:rPr>
+      </w:pPr>
     </w:p>
     <w:p>
       <w:pPr>
@@ -690,54 +1255,15 @@
           <w:rtl/>
           <w:lang w:bidi="fa-IR"/>
         </w:rPr>
-        <w:t>جدول دوره ها:</w:t>
-      </w:r>
-    </w:p>
-    <w:p>
-      <w:pPr>
-        <w:bidi/>
-        <w:rPr>
-          <w:rFonts w:ascii="Tahoma" w:hAnsi="Tahoma" w:cs="Tahoma"/>
-          <w:rtl/>
-          <w:lang w:bidi="fa-IR"/>
-        </w:rPr>
-      </w:pPr>
-      <w:r>
-        <w:rPr>
-          <w:rFonts w:ascii="Tahoma" w:hAnsi="Tahoma" w:cs="Tahoma" w:hint="cs"/>
-          <w:rtl/>
-          <w:lang w:bidi="fa-IR"/>
-        </w:rPr>
-        <w:t xml:space="preserve">شامل فیلد های : </w:t>
-      </w:r>
-    </w:p>
-    <w:p>
-      <w:pPr>
-        <w:bidi/>
-        <w:rPr>
-          <w:rFonts w:ascii="Tahoma" w:hAnsi="Tahoma" w:cs="Tahoma"/>
-          <w:rtl/>
-          <w:lang w:bidi="fa-IR"/>
-        </w:rPr>
-      </w:pPr>
-      <w:r>
-        <w:rPr>
-          <w:rFonts w:ascii="Tahoma" w:hAnsi="Tahoma" w:cs="Tahoma" w:hint="cs"/>
-          <w:rtl/>
-          <w:lang w:bidi="fa-IR"/>
-        </w:rPr>
-        <w:t>ایدی ، نام معلم ، تایید ادمین ، فایل های دوره ، توضیحات دوره ، سطح دوره ، تعداد ویدیو ، مدت زمان</w:t>
-      </w:r>
-    </w:p>
-    <w:p>
-      <w:pPr>
-        <w:bidi/>
-        <w:rPr>
-          <w:rFonts w:ascii="Tahoma" w:hAnsi="Tahoma" w:cs="Tahoma"/>
-          <w:rtl/>
-          <w:lang w:bidi="fa-IR"/>
-        </w:rPr>
-      </w:pPr>
+        <w:t xml:space="preserve">ساخت لایه </w:t>
+      </w:r>
+      <w:r>
+        <w:rPr>
+          <w:rFonts w:ascii="Tahoma" w:hAnsi="Tahoma" w:cs="Tahoma"/>
+          <w:lang w:bidi="fa-IR"/>
+        </w:rPr>
+        <w:t>Persistence</w:t>
+      </w:r>
     </w:p>
     <w:p>
       <w:pPr>
@@ -749,53 +1275,24 @@
         <w:bidi/>
         <w:rPr>
           <w:rFonts w:ascii="Tahoma" w:hAnsi="Tahoma" w:cs="Tahoma"/>
-          <w:rtl/>
-          <w:lang w:bidi="fa-IR"/>
-        </w:rPr>
-      </w:pPr>
-      <w:r>
-        <w:rPr>
-          <w:rFonts w:ascii="Tahoma" w:hAnsi="Tahoma" w:cs="Tahoma" w:hint="cs"/>
-          <w:rtl/>
-          <w:lang w:bidi="fa-IR"/>
-        </w:rPr>
-        <w:t xml:space="preserve">جدول </w:t>
-      </w:r>
-      <w:r>
-        <w:rPr>
-          <w:rFonts w:ascii="Tahoma" w:hAnsi="Tahoma" w:cs="Tahoma"/>
-          <w:lang w:bidi="fa-IR"/>
-        </w:rPr>
-        <w:t>user</w:t>
-      </w:r>
-    </w:p>
-    <w:p>
-      <w:pPr>
-        <w:bidi/>
-        <w:rPr>
-          <w:rFonts w:ascii="Tahoma" w:hAnsi="Tahoma" w:cs="Tahoma"/>
-          <w:rtl/>
-          <w:lang w:bidi="fa-IR"/>
-        </w:rPr>
-      </w:pPr>
-      <w:r>
-        <w:rPr>
-          <w:rFonts w:ascii="Tahoma" w:hAnsi="Tahoma" w:cs="Tahoma" w:hint="cs"/>
-          <w:rtl/>
-          <w:lang w:bidi="fa-IR"/>
-        </w:rPr>
-        <w:t>شامل موارد احراز هویت</w:t>
-      </w:r>
-    </w:p>
-    <w:p>
-      <w:pPr>
-        <w:bidi/>
-        <w:rPr>
-          <w:rFonts w:ascii="Tahoma" w:hAnsi="Tahoma" w:cs="Tahoma"/>
-          <w:rtl/>
-          <w:lang w:bidi="fa-IR"/>
-        </w:rPr>
-      </w:pPr>
+          <w:lang w:bidi="fa-IR"/>
+        </w:rPr>
+      </w:pPr>
+      <w:r>
+        <w:rPr>
+          <w:rFonts w:ascii="Tahoma" w:hAnsi="Tahoma" w:cs="Tahoma" w:hint="cs"/>
+          <w:rtl/>
+          <w:lang w:bidi="fa-IR"/>
+        </w:rPr>
+        <w:t xml:space="preserve">ساخت لایه </w:t>
+      </w:r>
+      <w:r>
+        <w:rPr>
+          <w:rFonts w:ascii="Tahoma" w:hAnsi="Tahoma" w:cs="Tahoma"/>
+          <w:lang w:bidi="fa-IR"/>
+        </w:rPr>
+        <w:t>Identity</w:t>
+      </w:r>
     </w:p>
     <w:p>
       <w:pPr>
@@ -817,26 +1314,17 @@
           <w:rtl/>
           <w:lang w:bidi="fa-IR"/>
         </w:rPr>
-        <w:t xml:space="preserve">جدول کاربران : </w:t>
-      </w:r>
-    </w:p>
-    <w:p>
-      <w:pPr>
-        <w:bidi/>
-        <w:rPr>
-          <w:rFonts w:ascii="Tahoma" w:hAnsi="Tahoma" w:cs="Tahoma"/>
-          <w:rtl/>
-          <w:lang w:bidi="fa-IR"/>
-        </w:rPr>
-      </w:pPr>
-      <w:r>
-        <w:rPr>
-          <w:rFonts w:ascii="Tahoma" w:hAnsi="Tahoma" w:cs="Tahoma" w:hint="cs"/>
-          <w:rtl/>
-          <w:lang w:bidi="fa-IR"/>
-        </w:rPr>
-        <w:t>شامل دوره های خریداری شده ، اطلاعات فردی ، فیش موارد خریداری شده</w:t>
-      </w:r>
+        <w:t xml:space="preserve">ساخت لایه </w:t>
+      </w:r>
+      <w:proofErr w:type="spellStart"/>
+      <w:r>
+        <w:rPr>
+          <w:rFonts w:ascii="Tahoma" w:hAnsi="Tahoma" w:cs="Tahoma"/>
+          <w:lang w:bidi="fa-IR"/>
+        </w:rPr>
+        <w:t>api</w:t>
+      </w:r>
+      <w:proofErr w:type="spellEnd"/>
     </w:p>
     <w:p>
       <w:pPr>
@@ -868,25 +1356,22 @@
           <w:rtl/>
           <w:lang w:bidi="fa-IR"/>
         </w:rPr>
-        <w:t xml:space="preserve">جدول فیش واریزی : </w:t>
-      </w:r>
-    </w:p>
-    <w:p>
-      <w:pPr>
-        <w:bidi/>
-        <w:rPr>
-          <w:rFonts w:ascii="Tahoma" w:hAnsi="Tahoma" w:cs="Tahoma"/>
-          <w:rtl/>
-          <w:lang w:bidi="fa-IR"/>
-        </w:rPr>
-      </w:pPr>
-      <w:r>
-        <w:rPr>
-          <w:rFonts w:ascii="Tahoma" w:hAnsi="Tahoma" w:cs="Tahoma" w:hint="cs"/>
-          <w:rtl/>
-          <w:lang w:bidi="fa-IR"/>
-        </w:rPr>
-        <w:t>شامل موارد مشخص</w:t>
+        <w:t xml:space="preserve">تعریف کردن </w:t>
+      </w:r>
+      <w:r>
+        <w:rPr>
+          <w:rFonts w:ascii="Tahoma" w:hAnsi="Tahoma" w:cs="Tahoma"/>
+          <w:lang w:bidi="fa-IR"/>
+        </w:rPr>
+        <w:t xml:space="preserve">job </w:t>
+      </w:r>
+      <w:r>
+        <w:rPr>
+          <w:rFonts w:ascii="Tahoma" w:hAnsi="Tahoma" w:cs="Tahoma" w:hint="cs"/>
+          <w:rtl/>
+          <w:lang w:bidi="fa-IR"/>
+        </w:rPr>
+        <w:t xml:space="preserve"> های مشخص برای برنامه </w:t>
       </w:r>
     </w:p>
     <w:p>
@@ -919,371 +1404,6 @@
           <w:rtl/>
           <w:lang w:bidi="fa-IR"/>
         </w:rPr>
-        <w:t xml:space="preserve">جدول پشتیبانی ادمین و کاربر : </w:t>
-      </w:r>
-    </w:p>
-    <w:p>
-      <w:pPr>
-        <w:bidi/>
-        <w:rPr>
-          <w:rFonts w:ascii="Tahoma" w:hAnsi="Tahoma" w:cs="Tahoma"/>
-          <w:rtl/>
-          <w:lang w:bidi="fa-IR"/>
-        </w:rPr>
-      </w:pPr>
-      <w:r>
-        <w:rPr>
-          <w:rFonts w:ascii="Tahoma" w:hAnsi="Tahoma" w:cs="Tahoma" w:hint="cs"/>
-          <w:rtl/>
-          <w:lang w:bidi="fa-IR"/>
-        </w:rPr>
-        <w:t>شامل فیلد سوال و پاسخ و ایدی کاربران و ...</w:t>
-      </w:r>
-    </w:p>
-    <w:p>
-      <w:pPr>
-        <w:bidi/>
-        <w:rPr>
-          <w:rFonts w:ascii="Tahoma" w:hAnsi="Tahoma" w:cs="Tahoma"/>
-          <w:rtl/>
-          <w:lang w:bidi="fa-IR"/>
-        </w:rPr>
-      </w:pPr>
-    </w:p>
-    <w:p>
-      <w:pPr>
-        <w:pStyle w:val="ListParagraph"/>
-        <w:numPr>
-          <w:ilvl w:val="0"/>
-          <w:numId w:val="2"/>
-        </w:numPr>
-        <w:bidi/>
-        <w:rPr>
-          <w:rFonts w:ascii="Tahoma" w:hAnsi="Tahoma" w:cs="Tahoma"/>
-          <w:rtl/>
-          <w:lang w:bidi="fa-IR"/>
-        </w:rPr>
-      </w:pPr>
-      <w:r>
-        <w:rPr>
-          <w:rFonts w:ascii="Tahoma" w:hAnsi="Tahoma" w:cs="Tahoma" w:hint="cs"/>
-          <w:rtl/>
-          <w:lang w:bidi="fa-IR"/>
-        </w:rPr>
-        <w:t>جدول ادمین ها با اختیارات :</w:t>
-      </w:r>
-    </w:p>
-    <w:p>
-      <w:pPr>
-        <w:bidi/>
-        <w:rPr>
-          <w:rFonts w:ascii="Tahoma" w:hAnsi="Tahoma" w:cs="Tahoma"/>
-          <w:rtl/>
-          <w:lang w:bidi="fa-IR"/>
-        </w:rPr>
-      </w:pPr>
-      <w:r>
-        <w:rPr>
-          <w:rFonts w:ascii="Tahoma" w:hAnsi="Tahoma" w:cs="Tahoma" w:hint="cs"/>
-          <w:rtl/>
-          <w:lang w:bidi="fa-IR"/>
-        </w:rPr>
-        <w:t>شامل الگوریتم مشخص</w:t>
-      </w:r>
-    </w:p>
-    <w:p>
-      <w:pPr>
-        <w:bidi/>
-        <w:rPr>
-          <w:rFonts w:ascii="Tahoma" w:hAnsi="Tahoma" w:cs="Tahoma"/>
-          <w:rtl/>
-          <w:lang w:bidi="fa-IR"/>
-        </w:rPr>
-      </w:pPr>
-    </w:p>
-    <w:p>
-      <w:pPr>
-        <w:pStyle w:val="ListParagraph"/>
-        <w:numPr>
-          <w:ilvl w:val="0"/>
-          <w:numId w:val="2"/>
-        </w:numPr>
-        <w:bidi/>
-        <w:rPr>
-          <w:rFonts w:ascii="Tahoma" w:hAnsi="Tahoma" w:cs="Tahoma"/>
-          <w:rtl/>
-          <w:lang w:bidi="fa-IR"/>
-        </w:rPr>
-      </w:pPr>
-      <w:r>
-        <w:rPr>
-          <w:rFonts w:ascii="Tahoma" w:hAnsi="Tahoma" w:cs="Tahoma" w:hint="cs"/>
-          <w:rtl/>
-          <w:lang w:bidi="fa-IR"/>
-        </w:rPr>
-        <w:t>جدول کامنت گذاری کاربران با قابلیت یک پاسخ</w:t>
-      </w:r>
-    </w:p>
-    <w:p>
-      <w:pPr>
-        <w:bidi/>
-        <w:rPr>
-          <w:rFonts w:ascii="Tahoma" w:hAnsi="Tahoma" w:cs="Tahoma"/>
-          <w:rtl/>
-          <w:lang w:bidi="fa-IR"/>
-        </w:rPr>
-      </w:pPr>
-    </w:p>
-    <w:p>
-      <w:pPr>
-        <w:bidi/>
-        <w:rPr>
-          <w:rFonts w:ascii="Tahoma" w:hAnsi="Tahoma" w:cs="Tahoma" w:hint="cs"/>
-          <w:rtl/>
-          <w:lang w:bidi="fa-IR"/>
-        </w:rPr>
-      </w:pPr>
-    </w:p>
-    <w:p>
-      <w:pPr>
-        <w:pStyle w:val="ListParagraph"/>
-        <w:numPr>
-          <w:ilvl w:val="0"/>
-          <w:numId w:val="2"/>
-        </w:numPr>
-        <w:bidi/>
-        <w:rPr>
-          <w:rFonts w:ascii="Tahoma" w:hAnsi="Tahoma" w:cs="Tahoma"/>
-          <w:lang w:bidi="fa-IR"/>
-        </w:rPr>
-      </w:pPr>
-      <w:r>
-        <w:rPr>
-          <w:rFonts w:ascii="Tahoma" w:hAnsi="Tahoma" w:cs="Tahoma" w:hint="cs"/>
-          <w:rtl/>
-          <w:lang w:bidi="fa-IR"/>
-        </w:rPr>
-        <w:t xml:space="preserve">ساخت لایه </w:t>
-      </w:r>
-      <w:r>
-        <w:rPr>
-          <w:rFonts w:ascii="Tahoma" w:hAnsi="Tahoma" w:cs="Tahoma"/>
-          <w:lang w:bidi="fa-IR"/>
-        </w:rPr>
-        <w:t xml:space="preserve">Application </w:t>
-      </w:r>
-    </w:p>
-    <w:p>
-      <w:pPr>
-        <w:bidi/>
-        <w:rPr>
-          <w:rFonts w:ascii="Tahoma" w:hAnsi="Tahoma" w:cs="Tahoma"/>
-          <w:rtl/>
-          <w:lang w:bidi="fa-IR"/>
-        </w:rPr>
-      </w:pPr>
-      <w:r>
-        <w:rPr>
-          <w:rFonts w:ascii="Tahoma" w:hAnsi="Tahoma" w:cs="Tahoma" w:hint="cs"/>
-          <w:rtl/>
-          <w:lang w:bidi="fa-IR"/>
-        </w:rPr>
-        <w:t xml:space="preserve">برای هر یک از جداول در صورت نیاز هر کدام از عملیات </w:t>
-      </w:r>
-      <w:r>
-        <w:rPr>
-          <w:rFonts w:ascii="Tahoma" w:hAnsi="Tahoma" w:cs="Tahoma"/>
-          <w:lang w:bidi="fa-IR"/>
-        </w:rPr>
-        <w:t>Crud</w:t>
-      </w:r>
-      <w:r>
-        <w:rPr>
-          <w:rFonts w:ascii="Tahoma" w:hAnsi="Tahoma" w:cs="Tahoma" w:hint="cs"/>
-          <w:rtl/>
-          <w:lang w:bidi="fa-IR"/>
-        </w:rPr>
-        <w:t xml:space="preserve"> کدنویسی شود.</w:t>
-      </w:r>
-    </w:p>
-    <w:p>
-      <w:pPr>
-        <w:bidi/>
-        <w:rPr>
-          <w:rFonts w:ascii="Tahoma" w:hAnsi="Tahoma" w:cs="Tahoma"/>
-          <w:rtl/>
-          <w:lang w:bidi="fa-IR"/>
-        </w:rPr>
-      </w:pPr>
-    </w:p>
-    <w:p>
-      <w:pPr>
-        <w:pStyle w:val="ListParagraph"/>
-        <w:numPr>
-          <w:ilvl w:val="0"/>
-          <w:numId w:val="2"/>
-        </w:numPr>
-        <w:bidi/>
-        <w:rPr>
-          <w:rFonts w:ascii="Tahoma" w:hAnsi="Tahoma" w:cs="Tahoma" w:hint="cs"/>
-          <w:lang w:bidi="fa-IR"/>
-        </w:rPr>
-      </w:pPr>
-      <w:r>
-        <w:rPr>
-          <w:rFonts w:ascii="Tahoma" w:hAnsi="Tahoma" w:cs="Tahoma" w:hint="cs"/>
-          <w:rtl/>
-          <w:lang w:bidi="fa-IR"/>
-        </w:rPr>
-        <w:t xml:space="preserve">ساخت لایه </w:t>
-      </w:r>
-      <w:r>
-        <w:rPr>
-          <w:rFonts w:ascii="Tahoma" w:hAnsi="Tahoma" w:cs="Tahoma"/>
-          <w:lang w:bidi="fa-IR"/>
-        </w:rPr>
-        <w:t>Persistence</w:t>
-      </w:r>
-    </w:p>
-    <w:p>
-      <w:pPr>
-        <w:pStyle w:val="ListParagraph"/>
-        <w:numPr>
-          <w:ilvl w:val="0"/>
-          <w:numId w:val="2"/>
-        </w:numPr>
-        <w:bidi/>
-        <w:rPr>
-          <w:rFonts w:ascii="Tahoma" w:hAnsi="Tahoma" w:cs="Tahoma" w:hint="cs"/>
-          <w:lang w:bidi="fa-IR"/>
-        </w:rPr>
-      </w:pPr>
-      <w:r>
-        <w:rPr>
-          <w:rFonts w:ascii="Tahoma" w:hAnsi="Tahoma" w:cs="Tahoma" w:hint="cs"/>
-          <w:rtl/>
-          <w:lang w:bidi="fa-IR"/>
-        </w:rPr>
-        <w:t xml:space="preserve">ساخت لایه </w:t>
-      </w:r>
-      <w:r>
-        <w:rPr>
-          <w:rFonts w:ascii="Tahoma" w:hAnsi="Tahoma" w:cs="Tahoma"/>
-          <w:lang w:bidi="fa-IR"/>
-        </w:rPr>
-        <w:t>Identity</w:t>
-      </w:r>
-    </w:p>
-    <w:p>
-      <w:pPr>
-        <w:pStyle w:val="ListParagraph"/>
-        <w:numPr>
-          <w:ilvl w:val="0"/>
-          <w:numId w:val="2"/>
-        </w:numPr>
-        <w:bidi/>
-        <w:rPr>
-          <w:rFonts w:ascii="Tahoma" w:hAnsi="Tahoma" w:cs="Tahoma"/>
-          <w:rtl/>
-          <w:lang w:bidi="fa-IR"/>
-        </w:rPr>
-      </w:pPr>
-      <w:r>
-        <w:rPr>
-          <w:rFonts w:ascii="Tahoma" w:hAnsi="Tahoma" w:cs="Tahoma" w:hint="cs"/>
-          <w:rtl/>
-          <w:lang w:bidi="fa-IR"/>
-        </w:rPr>
-        <w:t xml:space="preserve">ساخت لایه </w:t>
-      </w:r>
-      <w:proofErr w:type="spellStart"/>
-      <w:r>
-        <w:rPr>
-          <w:rFonts w:ascii="Tahoma" w:hAnsi="Tahoma" w:cs="Tahoma"/>
-          <w:lang w:bidi="fa-IR"/>
-        </w:rPr>
-        <w:t>api</w:t>
-      </w:r>
-      <w:proofErr w:type="spellEnd"/>
-    </w:p>
-    <w:p>
-      <w:pPr>
-        <w:bidi/>
-        <w:rPr>
-          <w:rFonts w:ascii="Tahoma" w:hAnsi="Tahoma" w:cs="Tahoma"/>
-          <w:rtl/>
-          <w:lang w:bidi="fa-IR"/>
-        </w:rPr>
-      </w:pPr>
-    </w:p>
-    <w:p>
-      <w:pPr>
-        <w:pStyle w:val="ListParagraph"/>
-        <w:numPr>
-          <w:ilvl w:val="0"/>
-          <w:numId w:val="2"/>
-        </w:numPr>
-        <w:bidi/>
-        <w:rPr>
-          <w:rFonts w:ascii="Tahoma" w:hAnsi="Tahoma" w:cs="Tahoma"/>
-          <w:rtl/>
-          <w:lang w:bidi="fa-IR"/>
-        </w:rPr>
-      </w:pPr>
-      <w:r>
-        <w:rPr>
-          <w:rFonts w:ascii="Tahoma" w:hAnsi="Tahoma" w:cs="Tahoma" w:hint="cs"/>
-          <w:rtl/>
-          <w:lang w:bidi="fa-IR"/>
-        </w:rPr>
-        <w:t xml:space="preserve">تعریف کردن </w:t>
-      </w:r>
-      <w:r>
-        <w:rPr>
-          <w:rFonts w:ascii="Tahoma" w:hAnsi="Tahoma" w:cs="Tahoma"/>
-          <w:lang w:bidi="fa-IR"/>
-        </w:rPr>
-        <w:t xml:space="preserve">job </w:t>
-      </w:r>
-      <w:r>
-        <w:rPr>
-          <w:rFonts w:ascii="Tahoma" w:hAnsi="Tahoma" w:cs="Tahoma" w:hint="cs"/>
-          <w:rtl/>
-          <w:lang w:bidi="fa-IR"/>
-        </w:rPr>
-        <w:t xml:space="preserve"> های مشخص برای برنامه </w:t>
-      </w:r>
-    </w:p>
-    <w:p>
-      <w:pPr>
-        <w:bidi/>
-        <w:rPr>
-          <w:rFonts w:ascii="Tahoma" w:hAnsi="Tahoma" w:cs="Tahoma"/>
-          <w:rtl/>
-          <w:lang w:bidi="fa-IR"/>
-        </w:rPr>
-      </w:pPr>
-    </w:p>
-    <w:p>
-      <w:pPr>
-        <w:pStyle w:val="ListParagraph"/>
-        <w:numPr>
-          <w:ilvl w:val="0"/>
-          <w:numId w:val="2"/>
-        </w:numPr>
-        <w:bidi/>
-        <w:rPr>
-          <w:rFonts w:ascii="Tahoma" w:hAnsi="Tahoma" w:cs="Tahoma"/>
-          <w:rtl/>
-          <w:lang w:bidi="fa-IR"/>
-        </w:rPr>
-      </w:pPr>
-      <w:r>
-        <w:rPr>
-          <w:rFonts w:ascii="Tahoma" w:hAnsi="Tahoma" w:cs="Tahoma" w:hint="cs"/>
-          <w:rtl/>
-          <w:lang w:bidi="fa-IR"/>
-        </w:rPr>
         <w:t xml:space="preserve">تست نویسی برنامه </w:t>
       </w:r>
     </w:p>
@@ -1311,27 +1431,27 @@
       <w:pPr>
         <w:bidi/>
         <w:rPr>
-          <w:rFonts w:ascii="Tahoma" w:hAnsi="Tahoma" w:cs="Tahoma" w:hint="cs"/>
-          <w:rtl/>
-          <w:lang w:bidi="fa-IR"/>
-        </w:rPr>
-      </w:pPr>
-    </w:p>
-    <w:p>
-      <w:pPr>
-        <w:bidi/>
-        <w:rPr>
-          <w:rFonts w:ascii="Tahoma" w:hAnsi="Tahoma" w:cs="Tahoma"/>
-          <w:rtl/>
-          <w:lang w:bidi="fa-IR"/>
-        </w:rPr>
-      </w:pPr>
-    </w:p>
-    <w:p>
-      <w:pPr>
-        <w:bidi/>
-        <w:rPr>
-          <w:rFonts w:ascii="Tahoma" w:hAnsi="Tahoma" w:cs="Tahoma" w:hint="cs"/>
+          <w:rFonts w:ascii="Tahoma" w:hAnsi="Tahoma" w:cs="Tahoma"/>
+          <w:rtl/>
+          <w:lang w:bidi="fa-IR"/>
+        </w:rPr>
+      </w:pPr>
+    </w:p>
+    <w:p>
+      <w:pPr>
+        <w:bidi/>
+        <w:rPr>
+          <w:rFonts w:ascii="Tahoma" w:hAnsi="Tahoma" w:cs="Tahoma"/>
+          <w:rtl/>
+          <w:lang w:bidi="fa-IR"/>
+        </w:rPr>
+      </w:pPr>
+    </w:p>
+    <w:p>
+      <w:pPr>
+        <w:bidi/>
+        <w:rPr>
+          <w:rFonts w:ascii="Tahoma" w:hAnsi="Tahoma" w:cs="Tahoma"/>
           <w:rtl/>
           <w:lang w:bidi="fa-IR"/>
         </w:rPr>

</xml_diff>

<commit_message>
Add And Create Bug
</commit_message>
<xml_diff>
--- a/LearnHub.Test/سایت ویدیو اموزشی.docx
+++ b/LearnHub.Test/سایت ویدیو اموزشی.docx
@@ -164,12 +164,14 @@
         <w:bidi/>
         <w:rPr>
           <w:rFonts w:ascii="Tahoma" w:hAnsi="Tahoma" w:cs="Tahoma"/>
-          <w:lang w:bidi="fa-IR"/>
-        </w:rPr>
-      </w:pPr>
-      <w:r>
-        <w:rPr>
-          <w:rFonts w:ascii="Tahoma" w:hAnsi="Tahoma" w:cs="Tahoma" w:hint="cs"/>
+          <w:color w:val="002060"/>
+          <w:lang w:bidi="fa-IR"/>
+        </w:rPr>
+      </w:pPr>
+      <w:r>
+        <w:rPr>
+          <w:rFonts w:ascii="Tahoma" w:hAnsi="Tahoma" w:cs="Tahoma" w:hint="cs"/>
+          <w:color w:val="002060"/>
           <w:rtl/>
           <w:lang w:bidi="fa-IR"/>
         </w:rPr>
@@ -270,12 +272,14 @@
         <w:bidi/>
         <w:rPr>
           <w:rFonts w:ascii="Tahoma" w:hAnsi="Tahoma" w:cs="Tahoma"/>
-          <w:lang w:bidi="fa-IR"/>
-        </w:rPr>
-      </w:pPr>
-      <w:r>
-        <w:rPr>
-          <w:rFonts w:ascii="Tahoma" w:hAnsi="Tahoma" w:cs="Tahoma" w:hint="cs"/>
+          <w:color w:val="002060"/>
+          <w:lang w:bidi="fa-IR"/>
+        </w:rPr>
+      </w:pPr>
+      <w:r>
+        <w:rPr>
+          <w:rFonts w:ascii="Tahoma" w:hAnsi="Tahoma" w:cs="Tahoma" w:hint="cs"/>
+          <w:color w:val="002060"/>
           <w:rtl/>
           <w:lang w:bidi="fa-IR"/>
         </w:rPr>

</xml_diff>

<commit_message>
Xunit test for SupportAdmin
</commit_message>
<xml_diff>
--- a/LearnHub.Test/سایت ویدیو اموزشی.docx
+++ b/LearnHub.Test/سایت ویدیو اموزشی.docx
@@ -827,28 +827,6 @@
           <w:lang w:bidi="fa-IR"/>
         </w:rPr>
         <w:t xml:space="preserve">تکمیل بخش پرداخت </w:t>
-      </w:r>
-    </w:p>
-    <w:p>
-      <w:pPr>
-        <w:pStyle w:val="ListParagraph"/>
-        <w:numPr>
-          <w:ilvl w:val="0"/>
-          <w:numId w:val="4"/>
-        </w:numPr>
-        <w:bidi/>
-        <w:rPr>
-          <w:rFonts w:ascii="Tahoma" w:hAnsi="Tahoma" w:cs="Tahoma"/>
-          <w:lang w:bidi="fa-IR"/>
-        </w:rPr>
-      </w:pPr>
-      <w:r>
-        <w:rPr>
-          <w:rFonts w:ascii="Tahoma" w:hAnsi="Tahoma" w:cs="Tahoma" w:hint="cs"/>
-          <w:rtl/>
-          <w:lang w:bidi="fa-IR"/>
-        </w:rPr>
-        <w:t>تکمیل بخش ولیدیشن</w:t>
       </w:r>
     </w:p>
     <w:p>

</xml_diff>